<commit_message>
Update Summary and reduce redundant words and typos
</commit_message>
<xml_diff>
--- a/res/SoftwareEngineer_Resume.docx
+++ b/res/SoftwareEngineer_Resume.docx
@@ -106,6 +106,7 @@
         <w:t xml:space="preserve"> </w:t>
       </w:r>
       <w:hyperlink r:id="rId6" w:history="1">
+        <w:proofErr w:type="spellStart"/>
         <w:r>
           <w:rPr>
             <w:rStyle w:val="Hyperlink"/>
@@ -115,6 +116,7 @@
           </w:rPr>
           <w:t>alfredpaguio.vercel.app</w:t>
         </w:r>
+        <w:proofErr w:type="spellEnd"/>
       </w:hyperlink>
       <w:r>
         <w:t xml:space="preserve"> | </w:t>
@@ -270,7 +272,105 @@
           <w:sz w:val="20"/>
           <w:szCs w:val="20"/>
         </w:rPr>
-        <w:t>A recent graduate with a Bachelor of Science in Information Technology. Experienced in web development and programming with a focus on creating responsive applications and optimizing user experience.</w:t>
+        <w:t xml:space="preserve">Recent graduate with a Bachelor of Science in Information Technology and hands-on experience in </w:t>
+      </w:r>
+      <w:r>
+        <w:rPr>
+          <w:rFonts w:eastAsia="Times New Roman"/>
+          <w:b/>
+          <w:bCs/>
+          <w:sz w:val="20"/>
+          <w:szCs w:val="20"/>
+        </w:rPr>
+        <w:t>full-stack web development</w:t>
+      </w:r>
+      <w:r>
+        <w:rPr>
+          <w:rFonts w:eastAsia="Times New Roman"/>
+          <w:sz w:val="20"/>
+          <w:szCs w:val="20"/>
+        </w:rPr>
+        <w:t xml:space="preserve">. Proficient in </w:t>
+      </w:r>
+      <w:r>
+        <w:rPr>
+          <w:rFonts w:eastAsia="Times New Roman"/>
+          <w:b/>
+          <w:bCs/>
+          <w:sz w:val="20"/>
+          <w:szCs w:val="20"/>
+        </w:rPr>
+        <w:t>JavaScript</w:t>
+      </w:r>
+      <w:r>
+        <w:rPr>
+          <w:rFonts w:eastAsia="Times New Roman"/>
+          <w:sz w:val="20"/>
+          <w:szCs w:val="20"/>
+        </w:rPr>
+        <w:t xml:space="preserve">, </w:t>
+      </w:r>
+      <w:r>
+        <w:rPr>
+          <w:rFonts w:eastAsia="Times New Roman"/>
+          <w:b/>
+          <w:bCs/>
+          <w:sz w:val="20"/>
+          <w:szCs w:val="20"/>
+        </w:rPr>
+        <w:t>Python</w:t>
+      </w:r>
+      <w:r>
+        <w:rPr>
+          <w:rFonts w:eastAsia="Times New Roman"/>
+          <w:sz w:val="20"/>
+          <w:szCs w:val="20"/>
+        </w:rPr>
+        <w:t xml:space="preserve">, </w:t>
+      </w:r>
+      <w:r>
+        <w:rPr>
+          <w:rFonts w:eastAsia="Times New Roman"/>
+          <w:b/>
+          <w:bCs/>
+          <w:sz w:val="20"/>
+          <w:szCs w:val="20"/>
+        </w:rPr>
+        <w:t>PHP</w:t>
+      </w:r>
+      <w:r>
+        <w:rPr>
+          <w:rFonts w:eastAsia="Times New Roman"/>
+          <w:sz w:val="20"/>
+          <w:szCs w:val="20"/>
+        </w:rPr>
+        <w:t xml:space="preserve">, and </w:t>
+      </w:r>
+      <w:r>
+        <w:rPr>
+          <w:rFonts w:eastAsia="Times New Roman"/>
+          <w:b/>
+          <w:bCs/>
+          <w:sz w:val="20"/>
+          <w:szCs w:val="20"/>
+        </w:rPr>
+        <w:t>TypeScript</w:t>
+      </w:r>
+      <w:r>
+        <w:rPr>
+          <w:rFonts w:eastAsia="Times New Roman"/>
+          <w:sz w:val="20"/>
+          <w:szCs w:val="20"/>
+        </w:rPr>
+        <w:t>, with a strong focus on backend development, API integrations, and building scalable, user-centric applications. Demonstrated ability to solve complex problems, deliver high-quality code, and collaborate effectively in cross-functional teams. Passionate about continuous learning and leveraging technology to create impactful solutions</w:t>
+      </w:r>
+      <w:r>
+        <w:rPr>
+          <w:rFonts w:eastAsia="Times New Roman"/>
+          <w:sz w:val="20"/>
+          <w:szCs w:val="20"/>
+        </w:rPr>
+        <w:t>.</w:t>
       </w:r>
     </w:p>
     <w:p>
@@ -716,10 +816,36 @@
       <w:r>
         <w:rPr>
           <w:rFonts w:eastAsia="Times New Roman"/>
-          <w:sz w:val="20"/>
-          <w:szCs w:val="20"/>
-        </w:rPr>
-        <w:t>Developed and maintained backend systems using PHP and Laravel, implementing new features and resolving bugs.</w:t>
+          <w:b/>
+          <w:bCs/>
+          <w:sz w:val="20"/>
+          <w:szCs w:val="20"/>
+        </w:rPr>
+        <w:t>Contributed to back-end development tasks</w:t>
+      </w:r>
+      <w:r>
+        <w:rPr>
+          <w:rFonts w:eastAsia="Times New Roman"/>
+          <w:sz w:val="20"/>
+          <w:szCs w:val="20"/>
+        </w:rPr>
+        <w:t xml:space="preserve">, implementing new features, </w:t>
+      </w:r>
+      <w:r>
+        <w:rPr>
+          <w:rFonts w:eastAsia="Times New Roman"/>
+          <w:sz w:val="20"/>
+          <w:szCs w:val="20"/>
+        </w:rPr>
+        <w:t>optimizing performance</w:t>
+      </w:r>
+      <w:r>
+        <w:rPr>
+          <w:rFonts w:eastAsia="Times New Roman"/>
+          <w:sz w:val="20"/>
+          <w:szCs w:val="20"/>
+        </w:rPr>
+        <w:t xml:space="preserve"> and resolving bugs.</w:t>
       </w:r>
     </w:p>
     <w:p>
@@ -751,10 +877,28 @@
       <w:r>
         <w:rPr>
           <w:rFonts w:eastAsia="Times New Roman"/>
-          <w:sz w:val="20"/>
-          <w:szCs w:val="20"/>
-        </w:rPr>
-        <w:t>Collaborated with cross-functional teams to drive project progress, offering technical guidance and support to peers.</w:t>
+          <w:b/>
+          <w:bCs/>
+          <w:sz w:val="20"/>
+          <w:szCs w:val="20"/>
+        </w:rPr>
+        <w:t>Collaborated with co-interns and senior developers</w:t>
+      </w:r>
+      <w:r>
+        <w:rPr>
+          <w:rFonts w:eastAsia="Times New Roman"/>
+          <w:sz w:val="20"/>
+          <w:szCs w:val="20"/>
+        </w:rPr>
+        <w:t>, providing technical guidance and ensuring project milestones were met</w:t>
+      </w:r>
+      <w:r>
+        <w:rPr>
+          <w:rFonts w:eastAsia="Times New Roman"/>
+          <w:sz w:val="20"/>
+          <w:szCs w:val="20"/>
+        </w:rPr>
+        <w:t>.</w:t>
       </w:r>
     </w:p>
     <w:p>
@@ -776,30 +920,90 @@
         <w:tabs>
           <w:tab w:val="left" w:pos="280"/>
         </w:tabs>
-        <w:ind w:left="280" w:hanging="120"/>
-        <w:rPr>
-          <w:rFonts w:eastAsia="Times New Roman"/>
-          <w:sz w:val="20"/>
-          <w:szCs w:val="20"/>
-        </w:rPr>
-      </w:pPr>
-      <w:r>
-        <w:rPr>
-          <w:rFonts w:eastAsia="Times New Roman"/>
-          <w:sz w:val="20"/>
-          <w:szCs w:val="20"/>
-        </w:rPr>
-        <w:t>Gained hands-on experience in full-stack development, working with Laravel and MySQL to build robust web applications.</w:t>
-      </w:r>
-    </w:p>
-    <w:p>
-      <w:pPr>
-        <w:spacing w:line="274" w:lineRule="exact"/>
-        <w:rPr>
-          <w:sz w:val="24"/>
-          <w:szCs w:val="24"/>
-        </w:rPr>
-      </w:pPr>
+        <w:spacing w:after="40"/>
+        <w:ind w:left="278" w:hanging="119"/>
+        <w:rPr>
+          <w:rFonts w:eastAsia="Times New Roman"/>
+          <w:sz w:val="20"/>
+          <w:szCs w:val="20"/>
+        </w:rPr>
+      </w:pPr>
+      <w:r>
+        <w:rPr>
+          <w:rFonts w:eastAsia="Times New Roman"/>
+          <w:b/>
+          <w:bCs/>
+          <w:sz w:val="20"/>
+          <w:szCs w:val="20"/>
+        </w:rPr>
+        <w:t>Worked in a full-stack development environment</w:t>
+      </w:r>
+      <w:r>
+        <w:rPr>
+          <w:rFonts w:eastAsia="Times New Roman"/>
+          <w:sz w:val="20"/>
+          <w:szCs w:val="20"/>
+        </w:rPr>
+        <w:t xml:space="preserve">, gaining hands-on experience with </w:t>
+      </w:r>
+      <w:r>
+        <w:rPr>
+          <w:rFonts w:eastAsia="Times New Roman"/>
+          <w:b/>
+          <w:bCs/>
+          <w:sz w:val="20"/>
+          <w:szCs w:val="20"/>
+        </w:rPr>
+        <w:t>Tai</w:t>
+      </w:r>
+      <w:r>
+        <w:rPr>
+          <w:rFonts w:eastAsia="Times New Roman"/>
+          <w:b/>
+          <w:bCs/>
+          <w:sz w:val="20"/>
+          <w:szCs w:val="20"/>
+        </w:rPr>
+        <w:t xml:space="preserve">lwind CSS, </w:t>
+      </w:r>
+      <w:r>
+        <w:rPr>
+          <w:rFonts w:eastAsia="Times New Roman"/>
+          <w:b/>
+          <w:bCs/>
+          <w:sz w:val="20"/>
+          <w:szCs w:val="20"/>
+        </w:rPr>
+        <w:t xml:space="preserve">Laravel, </w:t>
+      </w:r>
+      <w:r>
+        <w:rPr>
+          <w:rFonts w:eastAsia="Times New Roman"/>
+          <w:b/>
+          <w:bCs/>
+          <w:sz w:val="20"/>
+          <w:szCs w:val="20"/>
+        </w:rPr>
+        <w:t xml:space="preserve">and </w:t>
+      </w:r>
+      <w:r>
+        <w:rPr>
+          <w:rFonts w:eastAsia="Times New Roman"/>
+          <w:b/>
+          <w:bCs/>
+          <w:sz w:val="20"/>
+          <w:szCs w:val="20"/>
+        </w:rPr>
+        <w:t>MySQL</w:t>
+      </w:r>
+      <w:r>
+        <w:rPr>
+          <w:rFonts w:eastAsia="Times New Roman"/>
+          <w:sz w:val="20"/>
+          <w:szCs w:val="20"/>
+        </w:rPr>
+        <w:t>.</w:t>
+      </w:r>
     </w:p>
     <w:p>
       <w:pPr>
@@ -1009,7 +1213,25 @@
           <w:sz w:val="20"/>
           <w:szCs w:val="20"/>
         </w:rPr>
-        <w:t>Developed a full-stack project management system enabling users to create, update, and track projects with associated tasks, deadlines, and statuses.</w:t>
+        <w:t xml:space="preserve">Developed a </w:t>
+      </w:r>
+      <w:r>
+        <w:rPr>
+          <w:rFonts w:eastAsia="Times New Roman"/>
+          <w:b/>
+          <w:bCs/>
+          <w:sz w:val="20"/>
+          <w:szCs w:val="20"/>
+        </w:rPr>
+        <w:t>full-stack</w:t>
+      </w:r>
+      <w:r>
+        <w:rPr>
+          <w:rFonts w:eastAsia="Times New Roman"/>
+          <w:sz w:val="20"/>
+          <w:szCs w:val="20"/>
+        </w:rPr>
+        <w:t xml:space="preserve"> project management system enabling users to create, update, and track projects with associated tasks, deadlines, and statuses.</w:t>
       </w:r>
     </w:p>
     <w:p>
@@ -1045,7 +1267,101 @@
           <w:sz w:val="20"/>
           <w:szCs w:val="20"/>
         </w:rPr>
-        <w:t>Integrated modern front-end tools such as React Hook Form and shadcn/ui to enhance user experience while focusing on robust back-end functionality using Laravel.</w:t>
+        <w:t xml:space="preserve">Integrated modern front-end </w:t>
+      </w:r>
+      <w:r>
+        <w:rPr>
+          <w:rFonts w:eastAsia="Times New Roman"/>
+          <w:sz w:val="20"/>
+          <w:szCs w:val="20"/>
+        </w:rPr>
+        <w:t xml:space="preserve">libraries </w:t>
+      </w:r>
+      <w:r>
+        <w:rPr>
+          <w:rFonts w:eastAsia="Times New Roman"/>
+          <w:sz w:val="20"/>
+          <w:szCs w:val="20"/>
+        </w:rPr>
+        <w:t xml:space="preserve">such as </w:t>
+      </w:r>
+      <w:r>
+        <w:rPr>
+          <w:rFonts w:eastAsia="Times New Roman"/>
+          <w:b/>
+          <w:bCs/>
+          <w:sz w:val="20"/>
+          <w:szCs w:val="20"/>
+        </w:rPr>
+        <w:t>React Hook Form</w:t>
+      </w:r>
+      <w:r>
+        <w:rPr>
+          <w:rFonts w:eastAsia="Times New Roman"/>
+          <w:sz w:val="20"/>
+          <w:szCs w:val="20"/>
+        </w:rPr>
+        <w:t xml:space="preserve"> and </w:t>
+      </w:r>
+      <w:proofErr w:type="spellStart"/>
+      <w:r>
+        <w:rPr>
+          <w:rFonts w:eastAsia="Times New Roman"/>
+          <w:b/>
+          <w:bCs/>
+          <w:sz w:val="20"/>
+          <w:szCs w:val="20"/>
+        </w:rPr>
+        <w:t>shadcn</w:t>
+      </w:r>
+      <w:proofErr w:type="spellEnd"/>
+      <w:r>
+        <w:rPr>
+          <w:rFonts w:eastAsia="Times New Roman"/>
+          <w:b/>
+          <w:bCs/>
+          <w:sz w:val="20"/>
+          <w:szCs w:val="20"/>
+        </w:rPr>
+        <w:t>/</w:t>
+      </w:r>
+      <w:proofErr w:type="spellStart"/>
+      <w:r>
+        <w:rPr>
+          <w:rFonts w:eastAsia="Times New Roman"/>
+          <w:b/>
+          <w:bCs/>
+          <w:sz w:val="20"/>
+          <w:szCs w:val="20"/>
+        </w:rPr>
+        <w:t>ui</w:t>
+      </w:r>
+      <w:proofErr w:type="spellEnd"/>
+      <w:r>
+        <w:rPr>
+          <w:rFonts w:eastAsia="Times New Roman"/>
+          <w:sz w:val="20"/>
+          <w:szCs w:val="20"/>
+        </w:rPr>
+        <w:t xml:space="preserve"> to enhance user experience while focusing on robust back-end functionality using </w:t>
+      </w:r>
+      <w:r>
+        <w:rPr>
+          <w:rFonts w:eastAsia="Times New Roman"/>
+          <w:b/>
+          <w:bCs/>
+          <w:sz w:val="20"/>
+          <w:szCs w:val="20"/>
+        </w:rPr>
+        <w:t>Laravel</w:t>
+      </w:r>
+      <w:r>
+        <w:rPr>
+          <w:rFonts w:eastAsia="Times New Roman"/>
+          <w:sz w:val="20"/>
+          <w:szCs w:val="20"/>
+        </w:rPr>
+        <w:t>.</w:t>
       </w:r>
     </w:p>
     <w:p>
@@ -1080,7 +1396,43 @@
           <w:sz w:val="20"/>
           <w:szCs w:val="20"/>
         </w:rPr>
-        <w:t>Implemented secure authentication with Laravel Breeze and managed user roles/permissions via spatie/laravel-permission.</w:t>
+        <w:t xml:space="preserve">Implemented secure authentication with </w:t>
+      </w:r>
+      <w:r>
+        <w:rPr>
+          <w:rFonts w:eastAsia="Times New Roman"/>
+          <w:b/>
+          <w:bCs/>
+          <w:sz w:val="20"/>
+          <w:szCs w:val="20"/>
+        </w:rPr>
+        <w:t>Laravel Breeze</w:t>
+      </w:r>
+      <w:r>
+        <w:rPr>
+          <w:rFonts w:eastAsia="Times New Roman"/>
+          <w:sz w:val="20"/>
+          <w:szCs w:val="20"/>
+        </w:rPr>
+        <w:t xml:space="preserve"> and managed user roles/permissions via </w:t>
+      </w:r>
+      <w:r>
+        <w:rPr>
+          <w:rFonts w:eastAsia="Times New Roman"/>
+          <w:b/>
+          <w:bCs/>
+          <w:sz w:val="20"/>
+          <w:szCs w:val="20"/>
+        </w:rPr>
+        <w:t>spatie/laravel-permission</w:t>
+      </w:r>
+      <w:r>
+        <w:rPr>
+          <w:rFonts w:eastAsia="Times New Roman"/>
+          <w:sz w:val="20"/>
+          <w:szCs w:val="20"/>
+        </w:rPr>
+        <w:t>.</w:t>
       </w:r>
     </w:p>
     <w:p>
@@ -1172,6 +1524,76 @@
         <w:rPr>
           <w:sz w:val="24"/>
           <w:szCs w:val="24"/>
+        </w:rPr>
+      </w:pPr>
+    </w:p>
+    <w:p>
+      <w:pPr>
+        <w:numPr>
+          <w:ilvl w:val="0"/>
+          <w:numId w:val="3"/>
+        </w:numPr>
+        <w:tabs>
+          <w:tab w:val="left" w:pos="280"/>
+        </w:tabs>
+        <w:spacing w:line="231" w:lineRule="auto"/>
+        <w:ind w:left="160" w:right="340"/>
+        <w:rPr>
+          <w:rFonts w:eastAsia="Times New Roman"/>
+          <w:sz w:val="20"/>
+          <w:szCs w:val="20"/>
+        </w:rPr>
+      </w:pPr>
+      <w:r>
+        <w:rPr>
+          <w:rFonts w:eastAsia="Times New Roman"/>
+          <w:sz w:val="20"/>
+          <w:szCs w:val="20"/>
+        </w:rPr>
+        <w:t xml:space="preserve">Developed a </w:t>
+      </w:r>
+      <w:r>
+        <w:rPr>
+          <w:rFonts w:eastAsia="Times New Roman"/>
+          <w:b/>
+          <w:bCs/>
+          <w:sz w:val="20"/>
+          <w:szCs w:val="20"/>
+        </w:rPr>
+        <w:t>RESTful</w:t>
+      </w:r>
+      <w:r>
+        <w:rPr>
+          <w:rFonts w:eastAsia="Times New Roman"/>
+          <w:sz w:val="20"/>
+          <w:szCs w:val="20"/>
+        </w:rPr>
+        <w:t xml:space="preserve"> service </w:t>
+      </w:r>
+      <w:r>
+        <w:rPr>
+          <w:rFonts w:eastAsia="Times New Roman"/>
+          <w:sz w:val="20"/>
+          <w:szCs w:val="20"/>
+        </w:rPr>
+        <w:t>that converts long URLs into concise, shareable links for easy distribution</w:t>
+      </w:r>
+      <w:r>
+        <w:rPr>
+          <w:rFonts w:eastAsia="Times New Roman"/>
+          <w:sz w:val="20"/>
+          <w:szCs w:val="20"/>
+        </w:rPr>
+        <w:t>.</w:t>
+      </w:r>
+    </w:p>
+    <w:p>
+      <w:pPr>
+        <w:spacing w:line="35" w:lineRule="exact"/>
+        <w:rPr>
+          <w:rFonts w:eastAsia="Times New Roman"/>
+          <w:sz w:val="20"/>
+          <w:szCs w:val="20"/>
         </w:rPr>
       </w:pPr>
     </w:p>
@@ -1197,16 +1619,116 @@
           <w:sz w:val="20"/>
           <w:szCs w:val="20"/>
         </w:rPr>
-        <w:t>Developed a RESTful service to transform long URLs into concise, shareable links ideal for social media and email.</w:t>
-      </w:r>
-    </w:p>
-    <w:p>
-      <w:pPr>
-        <w:spacing w:line="34" w:lineRule="exact"/>
-        <w:rPr>
-          <w:rFonts w:eastAsia="Times New Roman"/>
-          <w:sz w:val="20"/>
-          <w:szCs w:val="20"/>
+        <w:t xml:space="preserve">Integrated </w:t>
+      </w:r>
+      <w:r>
+        <w:rPr>
+          <w:rFonts w:eastAsia="Times New Roman"/>
+          <w:b/>
+          <w:bCs/>
+          <w:sz w:val="20"/>
+          <w:szCs w:val="20"/>
+        </w:rPr>
+        <w:t>clicks count tracking</w:t>
+      </w:r>
+      <w:r>
+        <w:rPr>
+          <w:rFonts w:eastAsia="Times New Roman"/>
+          <w:sz w:val="20"/>
+          <w:szCs w:val="20"/>
+        </w:rPr>
+        <w:t xml:space="preserve"> to monitor the number of times each short link is accessed.</w:t>
+      </w:r>
+    </w:p>
+    <w:p>
+      <w:pPr>
+        <w:spacing w:line="114" w:lineRule="exact"/>
+        <w:rPr>
+          <w:sz w:val="24"/>
+          <w:szCs w:val="24"/>
+        </w:rPr>
+      </w:pPr>
+    </w:p>
+    <w:p>
+      <w:pPr>
+        <w:tabs>
+          <w:tab w:val="left" w:pos="8960"/>
+        </w:tabs>
+        <w:rPr>
+          <w:sz w:val="20"/>
+          <w:szCs w:val="20"/>
+        </w:rPr>
+      </w:pPr>
+      <w:r>
+        <w:rPr>
+          <w:rFonts w:eastAsia="Times New Roman"/>
+          <w:b/>
+          <w:bCs/>
+          <w:sz w:val="20"/>
+          <w:szCs w:val="20"/>
+        </w:rPr>
+        <w:t>Business Website</w:t>
+      </w:r>
+      <w:r>
+        <w:rPr>
+          <w:sz w:val="20"/>
+          <w:szCs w:val="20"/>
+        </w:rPr>
+        <w:tab/>
+      </w:r>
+      <w:r>
+        <w:rPr>
+          <w:rFonts w:eastAsia="Times New Roman"/>
+          <w:b/>
+          <w:bCs/>
+          <w:sz w:val="19"/>
+          <w:szCs w:val="19"/>
+        </w:rPr>
+        <w:t>May 2023 - Jul 2023</w:t>
+      </w:r>
+    </w:p>
+    <w:p>
+      <w:pPr>
+        <w:tabs>
+          <w:tab w:val="left" w:pos="6560"/>
+        </w:tabs>
+        <w:rPr>
+          <w:sz w:val="20"/>
+          <w:szCs w:val="20"/>
+        </w:rPr>
+      </w:pPr>
+      <w:r>
+        <w:rPr>
+          <w:rFonts w:eastAsia="Times New Roman"/>
+          <w:sz w:val="20"/>
+          <w:szCs w:val="20"/>
+        </w:rPr>
+        <w:t>Web Developer Intern</w:t>
+      </w:r>
+      <w:r>
+        <w:rPr>
+          <w:sz w:val="20"/>
+          <w:szCs w:val="20"/>
+        </w:rPr>
+        <w:tab/>
+      </w:r>
+      <w:r>
+        <w:rPr>
+          <w:rFonts w:eastAsia="Times New Roman"/>
+          <w:i/>
+          <w:iCs/>
+          <w:sz w:val="19"/>
+          <w:szCs w:val="19"/>
+        </w:rPr>
+        <w:t>B&amp;D IT Consultancy - https://bditconsultancy.com/</w:t>
+      </w:r>
+    </w:p>
+    <w:p>
+      <w:pPr>
+        <w:spacing w:line="75" w:lineRule="exact"/>
+        <w:rPr>
+          <w:sz w:val="24"/>
+          <w:szCs w:val="24"/>
         </w:rPr>
       </w:pPr>
     </w:p>
@@ -1214,118 +1736,127 @@
       <w:pPr>
         <w:numPr>
           <w:ilvl w:val="0"/>
-          <w:numId w:val="3"/>
+          <w:numId w:val="4"/>
         </w:numPr>
         <w:tabs>
           <w:tab w:val="left" w:pos="280"/>
         </w:tabs>
-        <w:ind w:left="280" w:hanging="120"/>
-        <w:rPr>
-          <w:rFonts w:eastAsia="Times New Roman"/>
-          <w:sz w:val="20"/>
-          <w:szCs w:val="20"/>
-        </w:rPr>
-      </w:pPr>
-      <w:r>
-        <w:rPr>
-          <w:rFonts w:eastAsia="Times New Roman"/>
-          <w:sz w:val="20"/>
-          <w:szCs w:val="20"/>
-        </w:rPr>
-        <w:t>Developed click count tracking to monitor link usage and provide valuable analytics.</w:t>
-      </w:r>
-    </w:p>
-    <w:p>
-      <w:pPr>
-        <w:spacing w:line="114" w:lineRule="exact"/>
-        <w:rPr>
-          <w:sz w:val="24"/>
-          <w:szCs w:val="24"/>
-        </w:rPr>
-      </w:pPr>
-    </w:p>
-    <w:p>
-      <w:pPr>
+        <w:spacing w:line="231" w:lineRule="auto"/>
+        <w:ind w:left="160" w:right="260"/>
+        <w:rPr>
+          <w:rFonts w:eastAsia="Times New Roman"/>
+          <w:sz w:val="20"/>
+          <w:szCs w:val="20"/>
+        </w:rPr>
+      </w:pPr>
+      <w:r>
+        <w:rPr>
+          <w:rFonts w:eastAsia="Times New Roman"/>
+          <w:b/>
+          <w:bCs/>
+          <w:sz w:val="20"/>
+          <w:szCs w:val="20"/>
+        </w:rPr>
+        <w:t>Enhanced UI/UX</w:t>
+      </w:r>
+      <w:r>
+        <w:rPr>
+          <w:rFonts w:eastAsia="Times New Roman"/>
+          <w:sz w:val="20"/>
+          <w:szCs w:val="20"/>
+        </w:rPr>
+        <w:t xml:space="preserve"> by optimizing website performance and accessibility, improving user engagement</w:t>
+      </w:r>
+    </w:p>
+    <w:p>
+      <w:pPr>
+        <w:spacing w:line="45" w:lineRule="exact"/>
+        <w:rPr>
+          <w:rFonts w:eastAsia="Times New Roman"/>
+          <w:sz w:val="20"/>
+          <w:szCs w:val="20"/>
+        </w:rPr>
+      </w:pPr>
+    </w:p>
+    <w:p>
+      <w:pPr>
+        <w:numPr>
+          <w:ilvl w:val="0"/>
+          <w:numId w:val="4"/>
+        </w:numPr>
         <w:tabs>
-          <w:tab w:val="left" w:pos="8960"/>
+          <w:tab w:val="left" w:pos="275"/>
         </w:tabs>
-        <w:rPr>
-          <w:sz w:val="20"/>
-          <w:szCs w:val="20"/>
-        </w:rPr>
-      </w:pPr>
-      <w:r>
-        <w:rPr>
-          <w:rFonts w:eastAsia="Times New Roman"/>
-          <w:b/>
-          <w:bCs/>
-          <w:sz w:val="20"/>
-          <w:szCs w:val="20"/>
-        </w:rPr>
-        <w:t>Business Website</w:t>
-      </w:r>
-      <w:r>
-        <w:rPr>
-          <w:sz w:val="20"/>
-          <w:szCs w:val="20"/>
-        </w:rPr>
-        <w:tab/>
-      </w:r>
-      <w:r>
-        <w:rPr>
-          <w:rFonts w:eastAsia="Times New Roman"/>
-          <w:b/>
-          <w:bCs/>
-          <w:sz w:val="19"/>
-          <w:szCs w:val="19"/>
-        </w:rPr>
-        <w:t>May 2023 - Jul 2023</w:t>
-      </w:r>
-    </w:p>
-    <w:p>
-      <w:pPr>
-        <w:tabs>
-          <w:tab w:val="left" w:pos="6560"/>
-        </w:tabs>
-        <w:rPr>
-          <w:sz w:val="20"/>
-          <w:szCs w:val="20"/>
-        </w:rPr>
-      </w:pPr>
-      <w:r>
-        <w:rPr>
-          <w:rFonts w:eastAsia="Times New Roman"/>
-          <w:sz w:val="20"/>
-          <w:szCs w:val="20"/>
-        </w:rPr>
-        <w:t>Web Developer Intern</w:t>
-      </w:r>
-      <w:r>
-        <w:rPr>
-          <w:sz w:val="20"/>
-          <w:szCs w:val="20"/>
-        </w:rPr>
-        <w:tab/>
-      </w:r>
-      <w:r>
-        <w:rPr>
-          <w:rFonts w:eastAsia="Times New Roman"/>
-          <w:i/>
-          <w:iCs/>
-          <w:sz w:val="19"/>
-          <w:szCs w:val="19"/>
-        </w:rPr>
-        <w:t>B&amp;D IT Consultancy - https://bditconsultancy.com/</w:t>
-      </w:r>
-    </w:p>
-    <w:p>
-      <w:pPr>
-        <w:spacing w:line="75" w:lineRule="exact"/>
-        <w:rPr>
-          <w:sz w:val="24"/>
-          <w:szCs w:val="24"/>
-        </w:rPr>
-      </w:pPr>
+        <w:spacing w:line="231" w:lineRule="auto"/>
+        <w:ind w:left="160" w:right="80"/>
+        <w:rPr>
+          <w:rFonts w:eastAsia="Times New Roman"/>
+          <w:sz w:val="20"/>
+          <w:szCs w:val="20"/>
+        </w:rPr>
+      </w:pPr>
+      <w:r>
+        <w:rPr>
+          <w:rFonts w:eastAsia="Times New Roman"/>
+          <w:b/>
+          <w:bCs/>
+          <w:sz w:val="20"/>
+          <w:szCs w:val="20"/>
+        </w:rPr>
+        <w:t>Implemented front-end improvements</w:t>
+      </w:r>
+      <w:r>
+        <w:rPr>
+          <w:rFonts w:eastAsia="Times New Roman"/>
+          <w:sz w:val="20"/>
+          <w:szCs w:val="20"/>
+        </w:rPr>
+        <w:t xml:space="preserve"> using </w:t>
+      </w:r>
+      <w:r>
+        <w:rPr>
+          <w:rFonts w:eastAsia="Times New Roman"/>
+          <w:b/>
+          <w:bCs/>
+          <w:sz w:val="20"/>
+          <w:szCs w:val="20"/>
+        </w:rPr>
+        <w:t>Tailwind CSS</w:t>
+      </w:r>
+      <w:r>
+        <w:rPr>
+          <w:rFonts w:eastAsia="Times New Roman"/>
+          <w:sz w:val="20"/>
+          <w:szCs w:val="20"/>
+        </w:rPr>
+        <w:t xml:space="preserve"> with Laravel’s </w:t>
+      </w:r>
+      <w:r>
+        <w:rPr>
+          <w:rFonts w:eastAsia="Times New Roman"/>
+          <w:b/>
+          <w:bCs/>
+          <w:sz w:val="20"/>
+          <w:szCs w:val="20"/>
+        </w:rPr>
+        <w:t>Blade Template</w:t>
+      </w:r>
+      <w:r>
+        <w:rPr>
+          <w:rFonts w:eastAsia="Times New Roman"/>
+          <w:sz w:val="20"/>
+          <w:szCs w:val="20"/>
+        </w:rPr>
+        <w:t>, aligning updates with business goals</w:t>
+      </w:r>
+      <w:r>
+        <w:rPr>
+          <w:rFonts w:eastAsia="Times New Roman"/>
+          <w:sz w:val="20"/>
+          <w:szCs w:val="20"/>
+        </w:rPr>
+        <w:t>.</w:t>
+      </w:r>
     </w:p>
     <w:p>
       <w:pPr>
@@ -1346,81 +1877,46 @@
       <w:r>
         <w:rPr>
           <w:rFonts w:eastAsia="Times New Roman"/>
-          <w:sz w:val="20"/>
-          <w:szCs w:val="20"/>
-        </w:rPr>
-        <w:t>Optimized and refined the company website to enhance user experience and accessibility.</w:t>
-      </w:r>
-    </w:p>
-    <w:p>
-      <w:pPr>
-        <w:spacing w:line="43" w:lineRule="exact"/>
-        <w:rPr>
-          <w:rFonts w:eastAsia="Times New Roman"/>
-          <w:sz w:val="20"/>
-          <w:szCs w:val="20"/>
-        </w:rPr>
-      </w:pPr>
-    </w:p>
-    <w:p>
-      <w:pPr>
-        <w:numPr>
-          <w:ilvl w:val="0"/>
-          <w:numId w:val="4"/>
-        </w:numPr>
-        <w:tabs>
-          <w:tab w:val="left" w:pos="280"/>
-        </w:tabs>
-        <w:spacing w:line="231" w:lineRule="auto"/>
-        <w:ind w:left="160" w:right="400"/>
-        <w:rPr>
-          <w:rFonts w:eastAsia="Times New Roman"/>
-          <w:sz w:val="20"/>
-          <w:szCs w:val="20"/>
-        </w:rPr>
-      </w:pPr>
-      <w:r>
-        <w:rPr>
-          <w:rFonts w:eastAsia="Times New Roman"/>
-          <w:sz w:val="20"/>
-          <w:szCs w:val="20"/>
-        </w:rPr>
-        <w:t>Contributed to front-end enhancements using Laravel's Blade Template, aligning strategic updates with business objectives to effectively engage potential clients.</w:t>
-      </w:r>
-    </w:p>
-    <w:p>
-      <w:pPr>
-        <w:spacing w:line="35" w:lineRule="exact"/>
-        <w:rPr>
-          <w:rFonts w:eastAsia="Times New Roman"/>
-          <w:sz w:val="20"/>
-          <w:szCs w:val="20"/>
-        </w:rPr>
-      </w:pPr>
-    </w:p>
-    <w:p>
-      <w:pPr>
-        <w:numPr>
-          <w:ilvl w:val="0"/>
-          <w:numId w:val="4"/>
-        </w:numPr>
-        <w:tabs>
-          <w:tab w:val="left" w:pos="280"/>
-        </w:tabs>
-        <w:ind w:left="280" w:hanging="120"/>
-        <w:rPr>
-          <w:rFonts w:eastAsia="Times New Roman"/>
-          <w:sz w:val="20"/>
-          <w:szCs w:val="20"/>
-        </w:rPr>
-      </w:pPr>
-      <w:r>
-        <w:rPr>
-          <w:rFonts w:eastAsia="Times New Roman"/>
-          <w:sz w:val="20"/>
-          <w:szCs w:val="20"/>
-        </w:rPr>
-        <w:t>Expanded expertise in PHP, Laravel, and jQuery through iterative development and client feedback.</w:t>
+          <w:b/>
+          <w:bCs/>
+          <w:sz w:val="20"/>
+          <w:szCs w:val="20"/>
+        </w:rPr>
+        <w:t>Refactored and modernized code</w:t>
+      </w:r>
+      <w:r>
+        <w:rPr>
+          <w:rFonts w:eastAsia="Times New Roman"/>
+          <w:sz w:val="20"/>
+          <w:szCs w:val="20"/>
+        </w:rPr>
+        <w:t xml:space="preserve"> using </w:t>
+      </w:r>
+      <w:r>
+        <w:rPr>
+          <w:rFonts w:eastAsia="Times New Roman"/>
+          <w:b/>
+          <w:bCs/>
+          <w:sz w:val="20"/>
+          <w:szCs w:val="20"/>
+        </w:rPr>
+        <w:t>PHP, Laravel, and jQuery</w:t>
+      </w:r>
+      <w:r>
+        <w:rPr>
+          <w:rFonts w:eastAsia="Times New Roman"/>
+          <w:sz w:val="20"/>
+          <w:szCs w:val="20"/>
+        </w:rPr>
+        <w:t>, incorporating client feedback for continuous improvement</w:t>
+      </w:r>
+      <w:r>
+        <w:rPr>
+          <w:rFonts w:eastAsia="Times New Roman"/>
+          <w:sz w:val="20"/>
+          <w:szCs w:val="20"/>
+        </w:rPr>
+        <w:t>.</w:t>
       </w:r>
     </w:p>
     <w:p>
@@ -1538,7 +2034,25 @@
           <w:sz w:val="20"/>
           <w:szCs w:val="20"/>
         </w:rPr>
-        <w:t>Collaborated on a Python-based web scraping application to compare products from Shopee and Lazada, improving data handling and decision-making.</w:t>
+        <w:t xml:space="preserve">Collaborated on a </w:t>
+      </w:r>
+      <w:r>
+        <w:rPr>
+          <w:rFonts w:eastAsia="Times New Roman"/>
+          <w:b/>
+          <w:bCs/>
+          <w:sz w:val="20"/>
+          <w:szCs w:val="20"/>
+        </w:rPr>
+        <w:t>Python-based web scraping application</w:t>
+      </w:r>
+      <w:r>
+        <w:rPr>
+          <w:rFonts w:eastAsia="Times New Roman"/>
+          <w:sz w:val="20"/>
+          <w:szCs w:val="20"/>
+        </w:rPr>
+        <w:t xml:space="preserve"> to compare products from Shopee and Lazada, improving data handling and decision-making.</w:t>
       </w:r>
     </w:p>
     <w:p>
@@ -1573,7 +2087,25 @@
           <w:sz w:val="20"/>
           <w:szCs w:val="20"/>
         </w:rPr>
-        <w:t>Deployed the application on Heroku, acquiring hands-on experience with cross-platform deployment.</w:t>
+        <w:t xml:space="preserve">Deployed the application on </w:t>
+      </w:r>
+      <w:r>
+        <w:rPr>
+          <w:rFonts w:eastAsia="Times New Roman"/>
+          <w:b/>
+          <w:bCs/>
+          <w:sz w:val="20"/>
+          <w:szCs w:val="20"/>
+        </w:rPr>
+        <w:t>Heroku</w:t>
+      </w:r>
+      <w:r>
+        <w:rPr>
+          <w:rFonts w:eastAsia="Times New Roman"/>
+          <w:sz w:val="20"/>
+          <w:szCs w:val="20"/>
+        </w:rPr>
+        <w:t>, acquiring hands-on experience with cross-platform deployment.</w:t>
       </w:r>
     </w:p>
     <w:p>
@@ -1608,7 +2140,61 @@
           <w:sz w:val="20"/>
           <w:szCs w:val="20"/>
         </w:rPr>
-        <w:t>Leveraged Flask, Selenium, and Beautiful Soup for efficient web scraping and robust data processing.</w:t>
+        <w:t xml:space="preserve">Leveraged </w:t>
+      </w:r>
+      <w:r>
+        <w:rPr>
+          <w:rFonts w:eastAsia="Times New Roman"/>
+          <w:b/>
+          <w:bCs/>
+          <w:sz w:val="20"/>
+          <w:szCs w:val="20"/>
+        </w:rPr>
+        <w:t>Flask</w:t>
+      </w:r>
+      <w:r>
+        <w:rPr>
+          <w:rFonts w:eastAsia="Times New Roman"/>
+          <w:sz w:val="20"/>
+          <w:szCs w:val="20"/>
+        </w:rPr>
+        <w:t xml:space="preserve">, </w:t>
+      </w:r>
+      <w:r>
+        <w:rPr>
+          <w:rFonts w:eastAsia="Times New Roman"/>
+          <w:b/>
+          <w:bCs/>
+          <w:sz w:val="20"/>
+          <w:szCs w:val="20"/>
+        </w:rPr>
+        <w:t>Selenium</w:t>
+      </w:r>
+      <w:r>
+        <w:rPr>
+          <w:rFonts w:eastAsia="Times New Roman"/>
+          <w:sz w:val="20"/>
+          <w:szCs w:val="20"/>
+        </w:rPr>
+        <w:t xml:space="preserve">, and </w:t>
+      </w:r>
+      <w:r>
+        <w:rPr>
+          <w:rFonts w:eastAsia="Times New Roman"/>
+          <w:b/>
+          <w:bCs/>
+          <w:sz w:val="20"/>
+          <w:szCs w:val="20"/>
+        </w:rPr>
+        <w:t>Beautiful Soup</w:t>
+      </w:r>
+      <w:r>
+        <w:rPr>
+          <w:rFonts w:eastAsia="Times New Roman"/>
+          <w:sz w:val="20"/>
+          <w:szCs w:val="20"/>
+        </w:rPr>
+        <w:t xml:space="preserve"> for efficient web scraping and robust data processing.</w:t>
       </w:r>
     </w:p>
     <w:p>
@@ -2572,7 +3158,6 @@
   <w:style w:type="character" w:default="1" w:styleId="DefaultParagraphFont">
     <w:name w:val="Default Paragraph Font"/>
     <w:uiPriority w:val="1"/>
-    <w:semiHidden/>
     <w:unhideWhenUsed/>
   </w:style>
   <w:style w:type="table" w:default="1" w:styleId="TableNormal">

</xml_diff>